<commit_message>
Completed the scenario document
</commit_message>
<xml_diff>
--- a/docs/scenario.docx
+++ b/docs/scenario.docx
@@ -348,8 +348,6 @@
               </w:rPr>
               <w:t>Reception anonymous marking code</w:t>
             </w:r>
-            <w:bookmarkStart w:id="0" w:name="_GoBack"/>
-            <w:bookmarkEnd w:id="0"/>
           </w:p>
         </w:tc>
         <w:tc>
@@ -1041,6 +1039,7 @@
                                     <w:dataBinding w:prefixMappings="xmlns:ns0='http://purl.org/dc/elements/1.1/' xmlns:ns1='http://schemas.openxmlformats.org/package/2006/metadata/core-properties' " w:xpath="/ns1:coreProperties[1]/ns0:title[1]" w:storeItemID="{6C3C8BC8-F283-45AE-878A-BAB7291924A1}"/>
                                     <w:text/>
                                   </w:sdtPr>
+                                  <w:sdtEndPr/>
                                   <w:sdtContent>
                                     <w:r>
                                       <w:rPr>
@@ -1064,10 +1063,10 @@
                                   <w:alias w:val="Subtitle"/>
                                   <w:tag w:val=""/>
                                   <w:id w:val="-2090151685"/>
-                                  <w:showingPlcHdr/>
                                   <w:dataBinding w:prefixMappings="xmlns:ns0='http://purl.org/dc/elements/1.1/' xmlns:ns1='http://schemas.openxmlformats.org/package/2006/metadata/core-properties' " w:xpath="/ns1:coreProperties[1]/ns0:subject[1]" w:storeItemID="{6C3C8BC8-F283-45AE-878A-BAB7291924A1}"/>
                                   <w:text/>
                                 </w:sdtPr>
+                                <w:sdtEndPr/>
                                 <w:sdtContent>
                                   <w:p>
                                     <w:pPr>
@@ -1087,7 +1086,7 @@
                                         <w:sz w:val="28"/>
                                         <w:szCs w:val="28"/>
                                       </w:rPr>
-                                      <w:t>[Document subtitle]</w:t>
+                                      <w:t>Scenario</w:t>
                                     </w:r>
                                   </w:p>
                                 </w:sdtContent>
@@ -1106,6 +1105,7 @@
                                   <w:dataBinding w:prefixMappings="xmlns:ns0='http://purl.org/dc/elements/1.1/' xmlns:ns1='http://schemas.openxmlformats.org/package/2006/metadata/core-properties' " w:xpath="/ns1:coreProperties[1]/ns0:creator[1]" w:storeItemID="{6C3C8BC8-F283-45AE-878A-BAB7291924A1}"/>
                                   <w:text/>
                                 </w:sdtPr>
+                                <w:sdtEndPr/>
                                 <w:sdtContent>
                                   <w:p>
                                     <w:pPr>
@@ -1178,6 +1178,7 @@
                               <w:dataBinding w:prefixMappings="xmlns:ns0='http://purl.org/dc/elements/1.1/' xmlns:ns1='http://schemas.openxmlformats.org/package/2006/metadata/core-properties' " w:xpath="/ns1:coreProperties[1]/ns0:title[1]" w:storeItemID="{6C3C8BC8-F283-45AE-878A-BAB7291924A1}"/>
                               <w:text/>
                             </w:sdtPr>
+                            <w:sdtEndPr/>
                             <w:sdtContent>
                               <w:r>
                                 <w:rPr>
@@ -1201,10 +1202,10 @@
                             <w:alias w:val="Subtitle"/>
                             <w:tag w:val=""/>
                             <w:id w:val="-2090151685"/>
-                            <w:showingPlcHdr/>
                             <w:dataBinding w:prefixMappings="xmlns:ns0='http://purl.org/dc/elements/1.1/' xmlns:ns1='http://schemas.openxmlformats.org/package/2006/metadata/core-properties' " w:xpath="/ns1:coreProperties[1]/ns0:subject[1]" w:storeItemID="{6C3C8BC8-F283-45AE-878A-BAB7291924A1}"/>
                             <w:text/>
                           </w:sdtPr>
+                          <w:sdtEndPr/>
                           <w:sdtContent>
                             <w:p>
                               <w:pPr>
@@ -1224,7 +1225,7 @@
                                   <w:sz w:val="28"/>
                                   <w:szCs w:val="28"/>
                                 </w:rPr>
-                                <w:t>[Document subtitle]</w:t>
+                                <w:t>Scenario</w:t>
                               </w:r>
                             </w:p>
                           </w:sdtContent>
@@ -1243,6 +1244,7 @@
                             <w:dataBinding w:prefixMappings="xmlns:ns0='http://purl.org/dc/elements/1.1/' xmlns:ns1='http://schemas.openxmlformats.org/package/2006/metadata/core-properties' " w:xpath="/ns1:coreProperties[1]/ns0:creator[1]" w:storeItemID="{6C3C8BC8-F283-45AE-878A-BAB7291924A1}"/>
                             <w:text/>
                           </w:sdtPr>
+                          <w:sdtEndPr/>
                           <w:sdtContent>
                             <w:p>
                               <w:pPr>
@@ -1360,6 +1362,7 @@
                                     <w:calendar w:val="gregorian"/>
                                   </w:date>
                                 </w:sdtPr>
+                                <w:sdtEndPr/>
                                 <w:sdtContent>
                                   <w:p>
                                     <w:pPr>
@@ -1426,6 +1429,7 @@
                               <w:calendar w:val="gregorian"/>
                             </w:date>
                           </w:sdtPr>
+                          <w:sdtEndPr/>
                           <w:sdtContent>
                             <w:p>
                               <w:pPr>
@@ -1467,6 +1471,14 @@
     </w:sdt>
     <w:sdt>
       <w:sdtPr>
+        <w:rPr>
+          <w:caps w:val="0"/>
+          <w:color w:val="auto"/>
+          <w:spacing w:val="0"/>
+          <w:sz w:val="22"/>
+          <w:szCs w:val="22"/>
+          <w:lang w:bidi="ar-SA"/>
+        </w:rPr>
         <w:id w:val="-1202240976"/>
         <w:docPartObj>
           <w:docPartGallery w:val="Table of Contents"/>
@@ -1477,13 +1489,7 @@
         <w:rPr>
           <w:b/>
           <w:bCs/>
-          <w:caps w:val="0"/>
           <w:noProof/>
-          <w:color w:val="auto"/>
-          <w:spacing w:val="0"/>
-          <w:sz w:val="22"/>
-          <w:szCs w:val="22"/>
-          <w:lang w:bidi="ar-SA"/>
         </w:rPr>
       </w:sdtEndPr>
       <w:sdtContent>
@@ -1496,17 +1502,418 @@
           </w:r>
         </w:p>
         <w:p>
-          <w:fldSimple w:instr=" TOC \o &quot;1-3&quot; \h \z \u ">
-            <w:r>
-              <w:rPr>
-                <w:b/>
-                <w:bCs/>
-                <w:noProof/>
-                <w:lang w:val="en-US"/>
-              </w:rPr>
-              <w:t>No table of contents entries found.</w:t>
-            </w:r>
-          </w:fldSimple>
+          <w:pPr>
+            <w:pStyle w:val="TOC1"/>
+            <w:tabs>
+              <w:tab w:val="left" w:pos="440"/>
+              <w:tab w:val="right" w:leader="dot" w:pos="9628"/>
+            </w:tabs>
+            <w:rPr>
+              <w:rFonts w:asciiTheme="minorHAnsi" w:eastAsiaTheme="minorEastAsia" w:hAnsiTheme="minorHAnsi" w:cstheme="minorBidi"/>
+              <w:noProof/>
+              <w:lang w:eastAsia="en-GB"/>
+            </w:rPr>
+          </w:pPr>
+          <w:r>
+            <w:fldChar w:fldCharType="begin"/>
+          </w:r>
+          <w:r>
+            <w:instrText xml:space="preserve"> TOC \o "1-3" \h \z \u </w:instrText>
+          </w:r>
+          <w:r>
+            <w:fldChar w:fldCharType="separate"/>
+          </w:r>
+          <w:hyperlink w:anchor="_Toc29547325" w:history="1">
+            <w:r>
+              <w:rPr>
+                <w:rStyle w:val="Hyperlink"/>
+                <w:noProof/>
+              </w:rPr>
+              <w:t>1</w:t>
+            </w:r>
+            <w:r>
+              <w:rPr>
+                <w:rFonts w:asciiTheme="minorHAnsi" w:eastAsiaTheme="minorEastAsia" w:hAnsiTheme="minorHAnsi" w:cstheme="minorBidi"/>
+                <w:noProof/>
+                <w:lang w:eastAsia="en-GB"/>
+              </w:rPr>
+              <w:tab/>
+            </w:r>
+            <w:r>
+              <w:rPr>
+                <w:rStyle w:val="Hyperlink"/>
+                <w:noProof/>
+              </w:rPr>
+              <w:t>Scope</w:t>
+            </w:r>
+            <w:r>
+              <w:rPr>
+                <w:noProof/>
+                <w:webHidden/>
+              </w:rPr>
+              <w:tab/>
+            </w:r>
+            <w:r>
+              <w:rPr>
+                <w:noProof/>
+                <w:webHidden/>
+              </w:rPr>
+              <w:fldChar w:fldCharType="begin"/>
+            </w:r>
+            <w:r>
+              <w:rPr>
+                <w:noProof/>
+                <w:webHidden/>
+              </w:rPr>
+              <w:instrText xml:space="preserve"> PAGEREF _Toc29547325 \h </w:instrText>
+            </w:r>
+            <w:r>
+              <w:rPr>
+                <w:noProof/>
+                <w:webHidden/>
+              </w:rPr>
+            </w:r>
+            <w:r>
+              <w:rPr>
+                <w:noProof/>
+                <w:webHidden/>
+              </w:rPr>
+              <w:fldChar w:fldCharType="separate"/>
+            </w:r>
+            <w:r>
+              <w:rPr>
+                <w:noProof/>
+                <w:webHidden/>
+              </w:rPr>
+              <w:t>4</w:t>
+            </w:r>
+            <w:r>
+              <w:rPr>
+                <w:noProof/>
+                <w:webHidden/>
+              </w:rPr>
+              <w:fldChar w:fldCharType="end"/>
+            </w:r>
+          </w:hyperlink>
+        </w:p>
+        <w:p>
+          <w:pPr>
+            <w:pStyle w:val="TOC1"/>
+            <w:tabs>
+              <w:tab w:val="left" w:pos="440"/>
+              <w:tab w:val="right" w:leader="dot" w:pos="9628"/>
+            </w:tabs>
+            <w:rPr>
+              <w:rFonts w:asciiTheme="minorHAnsi" w:eastAsiaTheme="minorEastAsia" w:hAnsiTheme="minorHAnsi" w:cstheme="minorBidi"/>
+              <w:noProof/>
+              <w:lang w:eastAsia="en-GB"/>
+            </w:rPr>
+          </w:pPr>
+          <w:hyperlink w:anchor="_Toc29547326" w:history="1">
+            <w:r>
+              <w:rPr>
+                <w:rStyle w:val="Hyperlink"/>
+                <w:noProof/>
+              </w:rPr>
+              <w:t>2</w:t>
+            </w:r>
+            <w:r>
+              <w:rPr>
+                <w:rFonts w:asciiTheme="minorHAnsi" w:eastAsiaTheme="minorEastAsia" w:hAnsiTheme="minorHAnsi" w:cstheme="minorBidi"/>
+                <w:noProof/>
+                <w:lang w:eastAsia="en-GB"/>
+              </w:rPr>
+              <w:tab/>
+            </w:r>
+            <w:r>
+              <w:rPr>
+                <w:rStyle w:val="Hyperlink"/>
+                <w:noProof/>
+              </w:rPr>
+              <w:t>Deliverables</w:t>
+            </w:r>
+            <w:r>
+              <w:rPr>
+                <w:noProof/>
+                <w:webHidden/>
+              </w:rPr>
+              <w:tab/>
+            </w:r>
+            <w:r>
+              <w:rPr>
+                <w:noProof/>
+                <w:webHidden/>
+              </w:rPr>
+              <w:fldChar w:fldCharType="begin"/>
+            </w:r>
+            <w:r>
+              <w:rPr>
+                <w:noProof/>
+                <w:webHidden/>
+              </w:rPr>
+              <w:instrText xml:space="preserve"> PAGEREF _Toc29547326 \h </w:instrText>
+            </w:r>
+            <w:r>
+              <w:rPr>
+                <w:noProof/>
+                <w:webHidden/>
+              </w:rPr>
+            </w:r>
+            <w:r>
+              <w:rPr>
+                <w:noProof/>
+                <w:webHidden/>
+              </w:rPr>
+              <w:fldChar w:fldCharType="separate"/>
+            </w:r>
+            <w:r>
+              <w:rPr>
+                <w:noProof/>
+                <w:webHidden/>
+              </w:rPr>
+              <w:t>4</w:t>
+            </w:r>
+            <w:r>
+              <w:rPr>
+                <w:noProof/>
+                <w:webHidden/>
+              </w:rPr>
+              <w:fldChar w:fldCharType="end"/>
+            </w:r>
+          </w:hyperlink>
+        </w:p>
+        <w:p>
+          <w:pPr>
+            <w:pStyle w:val="TOC1"/>
+            <w:tabs>
+              <w:tab w:val="left" w:pos="440"/>
+              <w:tab w:val="right" w:leader="dot" w:pos="9628"/>
+            </w:tabs>
+            <w:rPr>
+              <w:rFonts w:asciiTheme="minorHAnsi" w:eastAsiaTheme="minorEastAsia" w:hAnsiTheme="minorHAnsi" w:cstheme="minorBidi"/>
+              <w:noProof/>
+              <w:lang w:eastAsia="en-GB"/>
+            </w:rPr>
+          </w:pPr>
+          <w:hyperlink w:anchor="_Toc29547327" w:history="1">
+            <w:r>
+              <w:rPr>
+                <w:rStyle w:val="Hyperlink"/>
+                <w:noProof/>
+              </w:rPr>
+              <w:t>3</w:t>
+            </w:r>
+            <w:r>
+              <w:rPr>
+                <w:rFonts w:asciiTheme="minorHAnsi" w:eastAsiaTheme="minorEastAsia" w:hAnsiTheme="minorHAnsi" w:cstheme="minorBidi"/>
+                <w:noProof/>
+                <w:lang w:eastAsia="en-GB"/>
+              </w:rPr>
+              <w:tab/>
+            </w:r>
+            <w:r>
+              <w:rPr>
+                <w:rStyle w:val="Hyperlink"/>
+                <w:noProof/>
+              </w:rPr>
+              <w:t>Scenario and Modular Programming Approach</w:t>
+            </w:r>
+            <w:r>
+              <w:rPr>
+                <w:noProof/>
+                <w:webHidden/>
+              </w:rPr>
+              <w:tab/>
+            </w:r>
+            <w:r>
+              <w:rPr>
+                <w:noProof/>
+                <w:webHidden/>
+              </w:rPr>
+              <w:fldChar w:fldCharType="begin"/>
+            </w:r>
+            <w:r>
+              <w:rPr>
+                <w:noProof/>
+                <w:webHidden/>
+              </w:rPr>
+              <w:instrText xml:space="preserve"> PAGEREF _Toc29547327 \h </w:instrText>
+            </w:r>
+            <w:r>
+              <w:rPr>
+                <w:noProof/>
+                <w:webHidden/>
+              </w:rPr>
+            </w:r>
+            <w:r>
+              <w:rPr>
+                <w:noProof/>
+                <w:webHidden/>
+              </w:rPr>
+              <w:fldChar w:fldCharType="separate"/>
+            </w:r>
+            <w:r>
+              <w:rPr>
+                <w:noProof/>
+                <w:webHidden/>
+              </w:rPr>
+              <w:t>4</w:t>
+            </w:r>
+            <w:r>
+              <w:rPr>
+                <w:noProof/>
+                <w:webHidden/>
+              </w:rPr>
+              <w:fldChar w:fldCharType="end"/>
+            </w:r>
+          </w:hyperlink>
+        </w:p>
+        <w:p>
+          <w:pPr>
+            <w:pStyle w:val="TOC3"/>
+            <w:tabs>
+              <w:tab w:val="right" w:leader="dot" w:pos="9628"/>
+            </w:tabs>
+            <w:rPr>
+              <w:noProof/>
+            </w:rPr>
+          </w:pPr>
+          <w:hyperlink w:anchor="_Toc29547328" w:history="1">
+            <w:r>
+              <w:rPr>
+                <w:rStyle w:val="Hyperlink"/>
+                <w:noProof/>
+              </w:rPr>
+              <w:t>Scenario</w:t>
+            </w:r>
+            <w:r>
+              <w:rPr>
+                <w:noProof/>
+                <w:webHidden/>
+              </w:rPr>
+              <w:tab/>
+            </w:r>
+            <w:r>
+              <w:rPr>
+                <w:noProof/>
+                <w:webHidden/>
+              </w:rPr>
+              <w:fldChar w:fldCharType="begin"/>
+            </w:r>
+            <w:r>
+              <w:rPr>
+                <w:noProof/>
+                <w:webHidden/>
+              </w:rPr>
+              <w:instrText xml:space="preserve"> PAGEREF _Toc29547328 \h </w:instrText>
+            </w:r>
+            <w:r>
+              <w:rPr>
+                <w:noProof/>
+                <w:webHidden/>
+              </w:rPr>
+            </w:r>
+            <w:r>
+              <w:rPr>
+                <w:noProof/>
+                <w:webHidden/>
+              </w:rPr>
+              <w:fldChar w:fldCharType="separate"/>
+            </w:r>
+            <w:r>
+              <w:rPr>
+                <w:noProof/>
+                <w:webHidden/>
+              </w:rPr>
+              <w:t>4</w:t>
+            </w:r>
+            <w:r>
+              <w:rPr>
+                <w:noProof/>
+                <w:webHidden/>
+              </w:rPr>
+              <w:fldChar w:fldCharType="end"/>
+            </w:r>
+          </w:hyperlink>
+        </w:p>
+        <w:p>
+          <w:pPr>
+            <w:pStyle w:val="TOC3"/>
+            <w:tabs>
+              <w:tab w:val="right" w:leader="dot" w:pos="9628"/>
+            </w:tabs>
+            <w:rPr>
+              <w:noProof/>
+            </w:rPr>
+          </w:pPr>
+          <w:hyperlink w:anchor="_Toc29547329" w:history="1">
+            <w:r>
+              <w:rPr>
+                <w:rStyle w:val="Hyperlink"/>
+                <w:noProof/>
+              </w:rPr>
+              <w:t>Advantages of MOdular Programming</w:t>
+            </w:r>
+            <w:r>
+              <w:rPr>
+                <w:noProof/>
+                <w:webHidden/>
+              </w:rPr>
+              <w:tab/>
+            </w:r>
+            <w:r>
+              <w:rPr>
+                <w:noProof/>
+                <w:webHidden/>
+              </w:rPr>
+              <w:fldChar w:fldCharType="begin"/>
+            </w:r>
+            <w:r>
+              <w:rPr>
+                <w:noProof/>
+                <w:webHidden/>
+              </w:rPr>
+              <w:instrText xml:space="preserve"> PAGEREF _Toc29547329 \h </w:instrText>
+            </w:r>
+            <w:r>
+              <w:rPr>
+                <w:noProof/>
+                <w:webHidden/>
+              </w:rPr>
+            </w:r>
+            <w:r>
+              <w:rPr>
+                <w:noProof/>
+                <w:webHidden/>
+              </w:rPr>
+              <w:fldChar w:fldCharType="separate"/>
+            </w:r>
+            <w:r>
+              <w:rPr>
+                <w:noProof/>
+                <w:webHidden/>
+              </w:rPr>
+              <w:t>4</w:t>
+            </w:r>
+            <w:r>
+              <w:rPr>
+                <w:noProof/>
+                <w:webHidden/>
+              </w:rPr>
+              <w:fldChar w:fldCharType="end"/>
+            </w:r>
+          </w:hyperlink>
+        </w:p>
+        <w:p>
+          <w:r>
+            <w:rPr>
+              <w:b/>
+              <w:bCs/>
+              <w:noProof/>
+              <w:lang w:val="en-US"/>
+            </w:rPr>
+            <w:fldChar w:fldCharType="end"/>
+          </w:r>
         </w:p>
       </w:sdtContent>
     </w:sdt>
@@ -1528,7 +1935,260 @@
       <w:pPr>
         <w:pStyle w:val="Heading1"/>
       </w:pPr>
+      <w:bookmarkStart w:id="0" w:name="_Toc29547325"/>
+      <w:r>
+        <w:lastRenderedPageBreak/>
+        <w:t>Scope</w:t>
+      </w:r>
+      <w:bookmarkEnd w:id="0"/>
     </w:p>
+    <w:p>
+      <w:r>
+        <w:t>This document will seek to explain the scenario of this assignment and the deliverables I must provide at the point of submission.</w:t>
+      </w:r>
+    </w:p>
+    <w:p>
+      <w:pPr>
+        <w:pStyle w:val="Heading1"/>
+      </w:pPr>
+      <w:bookmarkStart w:id="1" w:name="_Toc29547326"/>
+      <w:r>
+        <w:t>Deliverables</w:t>
+      </w:r>
+      <w:bookmarkEnd w:id="1"/>
+    </w:p>
+    <w:p>
+      <w:r>
+        <w:t>To complete this assignment, I</w:t>
+      </w:r>
+      <w:r>
+        <w:t xml:space="preserve"> must</w:t>
+      </w:r>
+      <w:r>
+        <w:t xml:space="preserve"> provide at the point of submission:</w:t>
+      </w:r>
+    </w:p>
+    <w:p>
+      <w:pPr>
+        <w:pStyle w:val="ListParagraph"/>
+        <w:numPr>
+          <w:ilvl w:val="0"/>
+          <w:numId w:val="2"/>
+        </w:numPr>
+      </w:pPr>
+      <w:r>
+        <w:t>An explanation of the scenario and a reason why it would be a good idea to undertake a modular approach while designing and developing my solution.</w:t>
+      </w:r>
+    </w:p>
+    <w:p>
+      <w:pPr>
+        <w:pStyle w:val="ListParagraph"/>
+        <w:numPr>
+          <w:ilvl w:val="0"/>
+          <w:numId w:val="2"/>
+        </w:numPr>
+      </w:pPr>
+      <w:r>
+        <w:t>A specification for the scenario.</w:t>
+      </w:r>
+    </w:p>
+    <w:p>
+      <w:pPr>
+        <w:pStyle w:val="ListParagraph"/>
+        <w:numPr>
+          <w:ilvl w:val="0"/>
+          <w:numId w:val="2"/>
+        </w:numPr>
+      </w:pPr>
+      <w:r>
+        <w:t xml:space="preserve">A solution design for the scenario, which explains where </w:t>
+      </w:r>
+      <w:r>
+        <w:t xml:space="preserve">and why </w:t>
+      </w:r>
+      <w:r>
+        <w:t>I will be using</w:t>
+      </w:r>
+      <w:r>
+        <w:t xml:space="preserve"> the following concepts:</w:t>
+      </w:r>
+    </w:p>
+    <w:p>
+      <w:pPr>
+        <w:pStyle w:val="ListParagraph"/>
+        <w:numPr>
+          <w:ilvl w:val="1"/>
+          <w:numId w:val="2"/>
+        </w:numPr>
+      </w:pPr>
+      <w:r>
+        <w:t>Encapsulation</w:t>
+      </w:r>
+    </w:p>
+    <w:p>
+      <w:pPr>
+        <w:pStyle w:val="ListParagraph"/>
+        <w:numPr>
+          <w:ilvl w:val="1"/>
+          <w:numId w:val="2"/>
+        </w:numPr>
+      </w:pPr>
+      <w:r>
+        <w:t>Inheritance</w:t>
+      </w:r>
+    </w:p>
+    <w:p>
+      <w:pPr>
+        <w:pStyle w:val="ListParagraph"/>
+        <w:numPr>
+          <w:ilvl w:val="1"/>
+          <w:numId w:val="2"/>
+        </w:numPr>
+      </w:pPr>
+      <w:r>
+        <w:t>Polymorphism</w:t>
+      </w:r>
+    </w:p>
+    <w:p>
+      <w:pPr>
+        <w:pStyle w:val="ListParagraph"/>
+        <w:numPr>
+          <w:ilvl w:val="0"/>
+          <w:numId w:val="2"/>
+        </w:numPr>
+      </w:pPr>
+      <w:r>
+        <w:t>A class diagram of my intended solution, this may be attached to the solution design.</w:t>
+      </w:r>
+      <w:r>
+        <w:t xml:space="preserve"> </w:t>
+      </w:r>
+    </w:p>
+    <w:p>
+      <w:pPr>
+        <w:pStyle w:val="ListParagraph"/>
+        <w:numPr>
+          <w:ilvl w:val="0"/>
+          <w:numId w:val="2"/>
+        </w:numPr>
+      </w:pPr>
+      <w:r>
+        <w:t>A completed solution that is commented, and where appropriate a higher level of commenting to highlight important concepts</w:t>
+      </w:r>
+      <w:r>
+        <w:t>, such as core object orientated programming concepts.</w:t>
+      </w:r>
+    </w:p>
+    <w:p>
+      <w:pPr>
+        <w:pStyle w:val="Heading1"/>
+      </w:pPr>
+      <w:bookmarkStart w:id="2" w:name="_Toc29547327"/>
+      <w:r>
+        <w:t xml:space="preserve">Scenario and </w:t>
+      </w:r>
+      <w:r>
+        <w:t>Modular Programming Approach</w:t>
+      </w:r>
+      <w:bookmarkEnd w:id="2"/>
+    </w:p>
+    <w:p>
+      <w:pPr>
+        <w:pStyle w:val="Subtitle"/>
+      </w:pPr>
+      <w:bookmarkStart w:id="3" w:name="_Toc29547328"/>
+      <w:r>
+        <w:t>Scenario</w:t>
+      </w:r>
+      <w:bookmarkEnd w:id="3"/>
+    </w:p>
+    <w:p>
+      <w:r>
+        <w:t>The scenario for this assignment is that I need to create a game using the MonoGame framework that is based o</w:t>
+      </w:r>
+      <w:r>
+        <w:t>n</w:t>
+      </w:r>
+      <w:r>
+        <w:t xml:space="preserve"> three words I pulled from a hat. My words for this assignment are as follows:</w:t>
+      </w:r>
+    </w:p>
+    <w:p>
+      <w:pPr>
+        <w:pStyle w:val="ListParagraph"/>
+        <w:numPr>
+          <w:ilvl w:val="0"/>
+          <w:numId w:val="2"/>
+        </w:numPr>
+      </w:pPr>
+      <w:r>
+        <w:t>Squirrel</w:t>
+      </w:r>
+    </w:p>
+    <w:p>
+      <w:pPr>
+        <w:pStyle w:val="ListParagraph"/>
+        <w:numPr>
+          <w:ilvl w:val="0"/>
+          <w:numId w:val="2"/>
+        </w:numPr>
+      </w:pPr>
+      <w:r>
+        <w:t>Crown</w:t>
+      </w:r>
+      <w:bookmarkStart w:id="4" w:name="_GoBack"/>
+      <w:bookmarkEnd w:id="4"/>
+    </w:p>
+    <w:p>
+      <w:pPr>
+        <w:pStyle w:val="ListParagraph"/>
+        <w:numPr>
+          <w:ilvl w:val="0"/>
+          <w:numId w:val="2"/>
+        </w:numPr>
+      </w:pPr>
+      <w:r>
+        <w:t>Fire</w:t>
+      </w:r>
+    </w:p>
+    <w:p>
+      <w:pPr>
+        <w:pStyle w:val="Subtitle"/>
+      </w:pPr>
+      <w:bookmarkStart w:id="5" w:name="_Toc29547329"/>
+      <w:r>
+        <w:t>Advantages of MOdular Programming</w:t>
+      </w:r>
+      <w:bookmarkEnd w:id="5"/>
+    </w:p>
+    <w:p>
+      <w:r>
+        <w:t xml:space="preserve">The reason why it’s a good idea to use a modular approach to this </w:t>
+      </w:r>
+      <w:r>
+        <w:t xml:space="preserve">is that games usually have </w:t>
+      </w:r>
+      <w:r>
+        <w:t>a lot of similar elements that can benefit from using shared code, this helps with maintainability, such as if you need to change how those elements work then you only need to change the base code and that change will propagate throughout the codebase easily. This helps the programmer hold to the DRY (Don’t Repeat Yourself) principle too, as you only need to write once</w:t>
+      </w:r>
+      <w:r>
+        <w:t>, and then you can use it again whenever you want</w:t>
+      </w:r>
+      <w:r>
+        <w:t>.</w:t>
+      </w:r>
+    </w:p>
+    <w:p>
+      <w:r>
+        <w:t>It also helps with the KISS (Keep It Simple, Stupid) principle as you can use encapsulation to close off aspects of your code to make it easier to use modules in the future as there’s less guessing involved in how new code should interact with existing modules.</w:t>
+      </w:r>
+    </w:p>
+    <w:p>
+      <w:r>
+        <w:t>Unit testing is also easier with a modular program as it doesn’t rely on environment code, you can literally just plug in values and see if you get the expected result from your module, if not, you know it has a bug in it. This is also useful in debugging from the same reason.</w:t>
+      </w:r>
+    </w:p>
+    <w:p/>
     <w:sectPr>
       <w:type w:val="continuous"/>
       <w:pgSz w:w="11906" w:h="16838" w:code="9"/>
@@ -1542,6 +2202,118 @@
 <file path=word/numbering.xml><?xml version="1.0" encoding="utf-8"?>
 <w:numbering xmlns:wpc="http://schemas.microsoft.com/office/word/2010/wordprocessingCanvas" xmlns:cx="http://schemas.microsoft.com/office/drawing/2014/chartex" xmlns:cx1="http://schemas.microsoft.com/office/drawing/2015/9/8/chartex" xmlns:cx2="http://schemas.microsoft.com/office/drawing/2015/10/21/chartex" xmlns:cx3="http://schemas.microsoft.com/office/drawing/2016/5/9/chartex" xmlns:cx4="http://schemas.microsoft.com/office/drawing/2016/5/10/chartex" xmlns:cx5="http://schemas.microsoft.com/office/drawing/2016/5/11/chartex" xmlns:cx6="http://schemas.microsoft.com/office/drawing/2016/5/12/chartex" xmlns:cx7="http://schemas.microsoft.com/office/drawing/2016/5/13/chartex" xmlns:cx8="http://schemas.microsoft.com/office/drawing/2016/5/14/chartex" xmlns:mc="http://schemas.openxmlformats.org/markup-compatibility/2006" xmlns:aink="http://schemas.microsoft.com/office/drawing/2016/ink" xmlns:am3d="http://schemas.microsoft.com/office/drawing/2017/model3d" xmlns:o="urn:schemas-microsoft-com:office:office" xmlns:r="http://schemas.openxmlformats.org/officeDocument/2006/relationships" xmlns:m="http://schemas.openxmlformats.org/officeDocument/2006/math" xmlns:v="urn:schemas-microsoft-com:vml" xmlns:wp14="http://schemas.microsoft.com/office/word/2010/wordprocessingDrawing" xmlns:wp="http://schemas.openxmlformats.org/drawingml/2006/wordprocessingDrawing" xmlns:w10="urn:schemas-microsoft-com:office:word" xmlns:w="http://schemas.openxmlformats.org/wordprocessingml/2006/main" xmlns:w14="http://schemas.microsoft.com/office/word/2010/wordml" xmlns:w15="http://schemas.microsoft.com/office/word/2012/wordml" xmlns:w16cid="http://schemas.microsoft.com/office/word/2016/wordml/cid" xmlns:w16se="http://schemas.microsoft.com/office/word/2015/wordml/symex" xmlns:wpg="http://schemas.microsoft.com/office/word/2010/wordprocessingGroup" xmlns:wpi="http://schemas.microsoft.com/office/word/2010/wordprocessingInk" xmlns:wne="http://schemas.microsoft.com/office/word/2006/wordml" xmlns:wps="http://schemas.microsoft.com/office/word/2010/wordprocessingShape" mc:Ignorable="w14 w15 w16se w16cid wp14">
   <w:abstractNum w:abstractNumId="0" w15:restartNumberingAfterBreak="0">
+    <w:nsid w:val="061875E0"/>
+    <w:multiLevelType w:val="hybridMultilevel"/>
+    <w:tmpl w:val="0A00F790"/>
+    <w:lvl w:ilvl="0" w:tplc="921CE230">
+      <w:numFmt w:val="bullet"/>
+      <w:lvlText w:val="-"/>
+      <w:lvlJc w:val="left"/>
+      <w:pPr>
+        <w:ind w:left="720" w:hanging="360"/>
+      </w:pPr>
+      <w:rPr>
+        <w:rFonts w:ascii="Calibri Light" w:eastAsiaTheme="majorEastAsia" w:hAnsi="Calibri Light" w:cs="Calibri Light" w:hint="default"/>
+      </w:rPr>
+    </w:lvl>
+    <w:lvl w:ilvl="1" w:tplc="08090003">
+      <w:start w:val="1"/>
+      <w:numFmt w:val="bullet"/>
+      <w:lvlText w:val="o"/>
+      <w:lvlJc w:val="left"/>
+      <w:pPr>
+        <w:ind w:left="1440" w:hanging="360"/>
+      </w:pPr>
+      <w:rPr>
+        <w:rFonts w:ascii="Courier New" w:hAnsi="Courier New" w:cs="Courier New" w:hint="default"/>
+      </w:rPr>
+    </w:lvl>
+    <w:lvl w:ilvl="2" w:tplc="08090005" w:tentative="1">
+      <w:start w:val="1"/>
+      <w:numFmt w:val="bullet"/>
+      <w:lvlText w:val=""/>
+      <w:lvlJc w:val="left"/>
+      <w:pPr>
+        <w:ind w:left="2160" w:hanging="360"/>
+      </w:pPr>
+      <w:rPr>
+        <w:rFonts w:ascii="Wingdings" w:hAnsi="Wingdings" w:hint="default"/>
+      </w:rPr>
+    </w:lvl>
+    <w:lvl w:ilvl="3" w:tplc="08090001" w:tentative="1">
+      <w:start w:val="1"/>
+      <w:numFmt w:val="bullet"/>
+      <w:lvlText w:val=""/>
+      <w:lvlJc w:val="left"/>
+      <w:pPr>
+        <w:ind w:left="2880" w:hanging="360"/>
+      </w:pPr>
+      <w:rPr>
+        <w:rFonts w:ascii="Symbol" w:hAnsi="Symbol" w:hint="default"/>
+      </w:rPr>
+    </w:lvl>
+    <w:lvl w:ilvl="4" w:tplc="08090003" w:tentative="1">
+      <w:start w:val="1"/>
+      <w:numFmt w:val="bullet"/>
+      <w:lvlText w:val="o"/>
+      <w:lvlJc w:val="left"/>
+      <w:pPr>
+        <w:ind w:left="3600" w:hanging="360"/>
+      </w:pPr>
+      <w:rPr>
+        <w:rFonts w:ascii="Courier New" w:hAnsi="Courier New" w:cs="Courier New" w:hint="default"/>
+      </w:rPr>
+    </w:lvl>
+    <w:lvl w:ilvl="5" w:tplc="08090005" w:tentative="1">
+      <w:start w:val="1"/>
+      <w:numFmt w:val="bullet"/>
+      <w:lvlText w:val=""/>
+      <w:lvlJc w:val="left"/>
+      <w:pPr>
+        <w:ind w:left="4320" w:hanging="360"/>
+      </w:pPr>
+      <w:rPr>
+        <w:rFonts w:ascii="Wingdings" w:hAnsi="Wingdings" w:hint="default"/>
+      </w:rPr>
+    </w:lvl>
+    <w:lvl w:ilvl="6" w:tplc="08090001" w:tentative="1">
+      <w:start w:val="1"/>
+      <w:numFmt w:val="bullet"/>
+      <w:lvlText w:val=""/>
+      <w:lvlJc w:val="left"/>
+      <w:pPr>
+        <w:ind w:left="5040" w:hanging="360"/>
+      </w:pPr>
+      <w:rPr>
+        <w:rFonts w:ascii="Symbol" w:hAnsi="Symbol" w:hint="default"/>
+      </w:rPr>
+    </w:lvl>
+    <w:lvl w:ilvl="7" w:tplc="08090003" w:tentative="1">
+      <w:start w:val="1"/>
+      <w:numFmt w:val="bullet"/>
+      <w:lvlText w:val="o"/>
+      <w:lvlJc w:val="left"/>
+      <w:pPr>
+        <w:ind w:left="5760" w:hanging="360"/>
+      </w:pPr>
+      <w:rPr>
+        <w:rFonts w:ascii="Courier New" w:hAnsi="Courier New" w:cs="Courier New" w:hint="default"/>
+      </w:rPr>
+    </w:lvl>
+    <w:lvl w:ilvl="8" w:tplc="08090005" w:tentative="1">
+      <w:start w:val="1"/>
+      <w:numFmt w:val="bullet"/>
+      <w:lvlText w:val=""/>
+      <w:lvlJc w:val="left"/>
+      <w:pPr>
+        <w:ind w:left="6480" w:hanging="360"/>
+      </w:pPr>
+      <w:rPr>
+        <w:rFonts w:ascii="Wingdings" w:hAnsi="Wingdings" w:hint="default"/>
+      </w:rPr>
+    </w:lvl>
+  </w:abstractNum>
+  <w:abstractNum w:abstractNumId="1" w15:restartNumberingAfterBreak="0">
     <w:nsid w:val="2FF74C39"/>
     <w:multiLevelType w:val="multilevel"/>
     <w:tmpl w:val="08090025"/>
@@ -1637,6 +2409,9 @@
     </w:lvl>
   </w:abstractNum>
   <w:num w:numId="1">
+    <w:abstractNumId w:val="1"/>
+  </w:num>
+  <w:num w:numId="2">
     <w:abstractNumId w:val="0"/>
   </w:num>
 </w:numbering>
@@ -2599,9 +3374,9 @@
     <w:link w:val="SubtitleChar"/>
     <w:uiPriority w:val="11"/>
     <w:qFormat/>
-    <w:rsid w:val="004C112F"/>
+    <w:rsid w:val="007952E1"/>
     <w:pPr>
-      <w:spacing w:after="560" w:line="240" w:lineRule="auto"/>
+      <w:spacing w:after="0" w:line="240" w:lineRule="auto"/>
       <w:outlineLvl w:val="2"/>
     </w:pPr>
     <w:rPr>
@@ -2617,7 +3392,7 @@
     <w:basedOn w:val="DefaultParagraphFont"/>
     <w:link w:val="Subtitle"/>
     <w:uiPriority w:val="11"/>
-    <w:rsid w:val="004C112F"/>
+    <w:rsid w:val="007952E1"/>
     <w:rPr>
       <w:caps/>
       <w:color w:val="833C0B" w:themeColor="accent2" w:themeShade="80"/>
@@ -2785,6 +3560,19 @@
       <w:spacing w:val="5"/>
       <w:u w:color="823B0B" w:themeColor="accent2" w:themeShade="7F"/>
     </w:rPr>
+  </w:style>
+  <w:style w:type="paragraph" w:styleId="TOC3">
+    <w:name w:val="toc 3"/>
+    <w:basedOn w:val="Normal"/>
+    <w:next w:val="Normal"/>
+    <w:autoRedefine/>
+    <w:uiPriority w:val="39"/>
+    <w:unhideWhenUsed/>
+    <w:rsid w:val="006B693B"/>
+    <w:pPr>
+      <w:spacing w:after="100"/>
+      <w:ind w:left="440"/>
+    </w:pPr>
   </w:style>
 </w:styles>
 </file>
@@ -3108,7 +3896,7 @@
 </file>
 
 <file path=customXml/itemProps2.xml><?xml version="1.0" encoding="utf-8"?>
-<ds:datastoreItem xmlns:ds="http://schemas.openxmlformats.org/officeDocument/2006/customXml" ds:itemID="{C898C573-B3C5-4D87-8694-B058288A163B}">
+<ds:datastoreItem xmlns:ds="http://schemas.openxmlformats.org/officeDocument/2006/customXml" ds:itemID="{056EB8A2-3F9F-4A2D-94AE-ED88FB715DD6}">
   <ds:schemaRefs>
     <ds:schemaRef ds:uri="http://schemas.openxmlformats.org/officeDocument/2006/bibliography"/>
   </ds:schemaRefs>

</xml_diff>